<commit_message>
Cambios en la computadora de Sandra
</commit_message>
<xml_diff>
--- a/COVID.docx
+++ b/COVID.docx
@@ -1,6 +1,6 @@
 
 <file path=word/document.xml><?xml version="1.0" encoding="utf-8"?>
-<w:document xmlns:wpc="http://schemas.microsoft.com/office/word/2010/wordprocessingCanvas" xmlns:cx="http://schemas.microsoft.com/office/drawing/2014/chartex" xmlns:cx1="http://schemas.microsoft.com/office/drawing/2015/9/8/chartex" xmlns:cx2="http://schemas.microsoft.com/office/drawing/2015/10/21/chartex" xmlns:cx3="http://schemas.microsoft.com/office/drawing/2016/5/9/chartex" xmlns:cx4="http://schemas.microsoft.com/office/drawing/2016/5/10/chartex" xmlns:cx5="http://schemas.microsoft.com/office/drawing/2016/5/11/chartex" xmlns:cx6="http://schemas.microsoft.com/office/drawing/2016/5/12/chartex" xmlns:cx7="http://schemas.microsoft.com/office/drawing/2016/5/13/chartex" xmlns:cx8="http://schemas.microsoft.com/office/drawing/2016/5/14/chartex" xmlns:mc="http://schemas.openxmlformats.org/markup-compatibility/2006" xmlns:aink="http://schemas.microsoft.com/office/drawing/2016/ink" xmlns:am3d="http://schemas.microsoft.com/office/drawing/2017/model3d" xmlns:o="urn:schemas-microsoft-com:office:office" xmlns:r="http://schemas.openxmlformats.org/officeDocument/2006/relationships" xmlns:m="http://schemas.openxmlformats.org/officeDocument/2006/math" xmlns:v="urn:schemas-microsoft-com:vml" xmlns:wp14="http://schemas.microsoft.com/office/word/2010/wordprocessingDrawing" xmlns:wp="http://schemas.openxmlformats.org/drawingml/2006/wordprocessingDrawing" xmlns:w10="urn:schemas-microsoft-com:office:word" xmlns:w="http://schemas.openxmlformats.org/wordprocessingml/2006/main" xmlns:w14="http://schemas.microsoft.com/office/word/2010/wordml" xmlns:w15="http://schemas.microsoft.com/office/word/2012/wordml" xmlns:w16cid="http://schemas.microsoft.com/office/word/2016/wordml/cid" xmlns:w16se="http://schemas.microsoft.com/office/word/2015/wordml/symex" xmlns:wpg="http://schemas.microsoft.com/office/word/2010/wordprocessingGroup" xmlns:wpi="http://schemas.microsoft.com/office/word/2010/wordprocessingInk" xmlns:wne="http://schemas.microsoft.com/office/word/2006/wordml" xmlns:wps="http://schemas.microsoft.com/office/word/2010/wordprocessingShape" mc:Ignorable="w14 w15 w16se w16cid wp14">
+<w:document xmlns:wpc="http://schemas.microsoft.com/office/word/2010/wordprocessingCanvas" xmlns:cx="http://schemas.microsoft.com/office/drawing/2014/chartex" xmlns:cx1="http://schemas.microsoft.com/office/drawing/2015/9/8/chartex" xmlns:cx2="http://schemas.microsoft.com/office/drawing/2015/10/21/chartex" xmlns:cx3="http://schemas.microsoft.com/office/drawing/2016/5/9/chartex" xmlns:cx4="http://schemas.microsoft.com/office/drawing/2016/5/10/chartex" xmlns:cx5="http://schemas.microsoft.com/office/drawing/2016/5/11/chartex" xmlns:cx6="http://schemas.microsoft.com/office/drawing/2016/5/12/chartex" xmlns:cx7="http://schemas.microsoft.com/office/drawing/2016/5/13/chartex" xmlns:cx8="http://schemas.microsoft.com/office/drawing/2016/5/14/chartex" xmlns:mc="http://schemas.openxmlformats.org/markup-compatibility/2006" xmlns:aink="http://schemas.microsoft.com/office/drawing/2016/ink" xmlns:am3d="http://schemas.microsoft.com/office/drawing/2017/model3d" xmlns:o="urn:schemas-microsoft-com:office:office" xmlns:r="http://schemas.openxmlformats.org/officeDocument/2006/relationships" xmlns:m="http://schemas.openxmlformats.org/officeDocument/2006/math" xmlns:v="urn:schemas-microsoft-com:vml" xmlns:wp14="http://schemas.microsoft.com/office/word/2010/wordprocessingDrawing" xmlns:wp="http://schemas.openxmlformats.org/drawingml/2006/wordprocessingDrawing" xmlns:w10="urn:schemas-microsoft-com:office:word" xmlns:w="http://schemas.openxmlformats.org/wordprocessingml/2006/main" xmlns:w14="http://schemas.microsoft.com/office/word/2010/wordml" xmlns:w15="http://schemas.microsoft.com/office/word/2012/wordml" xmlns:w16cex="http://schemas.microsoft.com/office/word/2018/wordml/cex" xmlns:w16cid="http://schemas.microsoft.com/office/word/2016/wordml/cid" xmlns:w16="http://schemas.microsoft.com/office/word/2018/wordml" xmlns:w16se="http://schemas.microsoft.com/office/word/2015/wordml/symex" xmlns:wpg="http://schemas.microsoft.com/office/word/2010/wordprocessingGroup" xmlns:wpi="http://schemas.microsoft.com/office/word/2010/wordprocessingInk" xmlns:wne="http://schemas.microsoft.com/office/word/2006/wordml" xmlns:wps="http://schemas.microsoft.com/office/word/2010/wordprocessingShape" mc:Ignorable="w14 w15 w16se w16cid w16 w16cex wp14">
   <w:body>
     <w:p>
       <w:pPr>
@@ -34,79 +34,7 @@
         <w:t xml:space="preserve"> en la cual se tendrá un registro </w:t>
       </w:r>
       <w:r>
-        <w:t>de los lugares donde exista la p</w:t>
-      </w:r>
-      <w:r>
-        <w:t>roducción</w:t>
-      </w:r>
-      <w:r>
-        <w:t xml:space="preserve"> </w:t>
-      </w:r>
-      <w:r>
-        <w:t>y/o</w:t>
-      </w:r>
-      <w:r>
-        <w:t xml:space="preserve"> </w:t>
-      </w:r>
-      <w:r>
-        <w:t>distribución</w:t>
-      </w:r>
-      <w:r>
-        <w:t xml:space="preserve"> </w:t>
-      </w:r>
-      <w:r>
-        <w:t>de</w:t>
-      </w:r>
-      <w:r>
-        <w:t xml:space="preserve"> </w:t>
-      </w:r>
-      <w:r>
-        <w:t>productos</w:t>
-      </w:r>
-      <w:r>
-        <w:t xml:space="preserve"> </w:t>
-      </w:r>
-      <w:r>
-        <w:t>de</w:t>
-      </w:r>
-      <w:r>
-        <w:t xml:space="preserve"> </w:t>
-      </w:r>
-      <w:r>
-        <w:t>higiene</w:t>
-      </w:r>
-      <w:r>
-        <w:t xml:space="preserve"> </w:t>
-      </w:r>
-      <w:r>
-        <w:t>básica,</w:t>
-      </w:r>
-      <w:r>
-        <w:t xml:space="preserve"> </w:t>
-      </w:r>
-      <w:r>
-        <w:t>así</w:t>
-      </w:r>
-      <w:r>
-        <w:t xml:space="preserve"> </w:t>
-      </w:r>
-      <w:r>
-        <w:t>como</w:t>
-      </w:r>
-      <w:r>
-        <w:t xml:space="preserve"> </w:t>
-      </w:r>
-      <w:r>
-        <w:t xml:space="preserve">de materiales necesarios para hacer frente a la contingencia (mascarillas, gel antibacterial, </w:t>
-      </w:r>
-      <w:r>
-        <w:t>cubre bocas</w:t>
-      </w:r>
-      <w:r>
-        <w:t>, etc.)</w:t>
-      </w:r>
-      <w:r>
-        <w:t xml:space="preserve">. </w:t>
+        <w:t xml:space="preserve">de los lugares donde exista la producción y/o distribución de productos de higiene básica, así como de materiales necesarios para hacer frente a la contingencia (mascarillas, gel antibacterial, cubre bocas, etc.). </w:t>
       </w:r>
       <w:r>
         <w:t xml:space="preserve">Para que las personas puedan llevar donativos. Este proyecto consta de </w:t>
@@ -279,6 +207,9 @@
       </w:r>
       <w:r>
         <w:t xml:space="preserve">Un sistema centralizado </w:t>
+      </w:r>
+      <w:r>
+        <w:t>donde</w:t>
       </w:r>
     </w:p>
     <w:p>
@@ -297,7 +228,7 @@
 </file>
 
 <file path=word/numbering.xml><?xml version="1.0" encoding="utf-8"?>
-<w:numbering xmlns:wpc="http://schemas.microsoft.com/office/word/2010/wordprocessingCanvas" xmlns:cx="http://schemas.microsoft.com/office/drawing/2014/chartex" xmlns:cx1="http://schemas.microsoft.com/office/drawing/2015/9/8/chartex" xmlns:cx2="http://schemas.microsoft.com/office/drawing/2015/10/21/chartex" xmlns:cx3="http://schemas.microsoft.com/office/drawing/2016/5/9/chartex" xmlns:cx4="http://schemas.microsoft.com/office/drawing/2016/5/10/chartex" xmlns:cx5="http://schemas.microsoft.com/office/drawing/2016/5/11/chartex" xmlns:cx6="http://schemas.microsoft.com/office/drawing/2016/5/12/chartex" xmlns:cx7="http://schemas.microsoft.com/office/drawing/2016/5/13/chartex" xmlns:cx8="http://schemas.microsoft.com/office/drawing/2016/5/14/chartex" xmlns:mc="http://schemas.openxmlformats.org/markup-compatibility/2006" xmlns:aink="http://schemas.microsoft.com/office/drawing/2016/ink" xmlns:am3d="http://schemas.microsoft.com/office/drawing/2017/model3d" xmlns:o="urn:schemas-microsoft-com:office:office" xmlns:r="http://schemas.openxmlformats.org/officeDocument/2006/relationships" xmlns:m="http://schemas.openxmlformats.org/officeDocument/2006/math" xmlns:v="urn:schemas-microsoft-com:vml" xmlns:wp14="http://schemas.microsoft.com/office/word/2010/wordprocessingDrawing" xmlns:wp="http://schemas.openxmlformats.org/drawingml/2006/wordprocessingDrawing" xmlns:w10="urn:schemas-microsoft-com:office:word" xmlns:w="http://schemas.openxmlformats.org/wordprocessingml/2006/main" xmlns:w14="http://schemas.microsoft.com/office/word/2010/wordml" xmlns:w15="http://schemas.microsoft.com/office/word/2012/wordml" xmlns:w16cid="http://schemas.microsoft.com/office/word/2016/wordml/cid" xmlns:w16se="http://schemas.microsoft.com/office/word/2015/wordml/symex" xmlns:wpg="http://schemas.microsoft.com/office/word/2010/wordprocessingGroup" xmlns:wpi="http://schemas.microsoft.com/office/word/2010/wordprocessingInk" xmlns:wne="http://schemas.microsoft.com/office/word/2006/wordml" xmlns:wps="http://schemas.microsoft.com/office/word/2010/wordprocessingShape" mc:Ignorable="w14 w15 w16se w16cid wp14">
+<w:numbering xmlns:wpc="http://schemas.microsoft.com/office/word/2010/wordprocessingCanvas" xmlns:cx="http://schemas.microsoft.com/office/drawing/2014/chartex" xmlns:cx1="http://schemas.microsoft.com/office/drawing/2015/9/8/chartex" xmlns:cx2="http://schemas.microsoft.com/office/drawing/2015/10/21/chartex" xmlns:cx3="http://schemas.microsoft.com/office/drawing/2016/5/9/chartex" xmlns:cx4="http://schemas.microsoft.com/office/drawing/2016/5/10/chartex" xmlns:cx5="http://schemas.microsoft.com/office/drawing/2016/5/11/chartex" xmlns:cx6="http://schemas.microsoft.com/office/drawing/2016/5/12/chartex" xmlns:cx7="http://schemas.microsoft.com/office/drawing/2016/5/13/chartex" xmlns:cx8="http://schemas.microsoft.com/office/drawing/2016/5/14/chartex" xmlns:mc="http://schemas.openxmlformats.org/markup-compatibility/2006" xmlns:aink="http://schemas.microsoft.com/office/drawing/2016/ink" xmlns:am3d="http://schemas.microsoft.com/office/drawing/2017/model3d" xmlns:o="urn:schemas-microsoft-com:office:office" xmlns:r="http://schemas.openxmlformats.org/officeDocument/2006/relationships" xmlns:m="http://schemas.openxmlformats.org/officeDocument/2006/math" xmlns:v="urn:schemas-microsoft-com:vml" xmlns:wp14="http://schemas.microsoft.com/office/word/2010/wordprocessingDrawing" xmlns:wp="http://schemas.openxmlformats.org/drawingml/2006/wordprocessingDrawing" xmlns:w10="urn:schemas-microsoft-com:office:word" xmlns:w="http://schemas.openxmlformats.org/wordprocessingml/2006/main" xmlns:w14="http://schemas.microsoft.com/office/word/2010/wordml" xmlns:w15="http://schemas.microsoft.com/office/word/2012/wordml" xmlns:w16cex="http://schemas.microsoft.com/office/word/2018/wordml/cex" xmlns:w16cid="http://schemas.microsoft.com/office/word/2016/wordml/cid" xmlns:w16="http://schemas.microsoft.com/office/word/2018/wordml" xmlns:w16se="http://schemas.microsoft.com/office/word/2015/wordml/symex" xmlns:wpg="http://schemas.microsoft.com/office/word/2010/wordprocessingGroup" xmlns:wpi="http://schemas.microsoft.com/office/word/2010/wordprocessingInk" xmlns:wne="http://schemas.microsoft.com/office/word/2006/wordml" xmlns:wps="http://schemas.microsoft.com/office/word/2010/wordprocessingShape" mc:Ignorable="w14 w15 w16se w16cid w16 w16cex wp14">
   <w:abstractNum w:abstractNumId="0" w15:restartNumberingAfterBreak="0">
     <w:nsid w:val="26BB093A"/>
     <w:multiLevelType w:val="hybridMultilevel"/>
@@ -534,7 +465,7 @@
 </file>
 
 <file path=word/styles.xml><?xml version="1.0" encoding="utf-8"?>
-<w:styles xmlns:mc="http://schemas.openxmlformats.org/markup-compatibility/2006" xmlns:r="http://schemas.openxmlformats.org/officeDocument/2006/relationships" xmlns:w="http://schemas.openxmlformats.org/wordprocessingml/2006/main" xmlns:w14="http://schemas.microsoft.com/office/word/2010/wordml" xmlns:w15="http://schemas.microsoft.com/office/word/2012/wordml" xmlns:w16cid="http://schemas.microsoft.com/office/word/2016/wordml/cid" xmlns:w16se="http://schemas.microsoft.com/office/word/2015/wordml/symex" mc:Ignorable="w14 w15 w16se w16cid">
+<w:styles xmlns:mc="http://schemas.openxmlformats.org/markup-compatibility/2006" xmlns:r="http://schemas.openxmlformats.org/officeDocument/2006/relationships" xmlns:w="http://schemas.openxmlformats.org/wordprocessingml/2006/main" xmlns:w14="http://schemas.microsoft.com/office/word/2010/wordml" xmlns:w15="http://schemas.microsoft.com/office/word/2012/wordml" xmlns:w16cex="http://schemas.microsoft.com/office/word/2018/wordml/cex" xmlns:w16cid="http://schemas.microsoft.com/office/word/2016/wordml/cid" xmlns:w16="http://schemas.microsoft.com/office/word/2018/wordml" xmlns:w16se="http://schemas.microsoft.com/office/word/2015/wordml/symex" mc:Ignorable="w14 w15 w16se w16cid w16 w16cex">
   <w:docDefaults>
     <w:rPrDefault>
       <w:rPr>
@@ -1165,6 +1096,7 @@
   <w:style w:type="character" w:default="1" w:styleId="Fuentedeprrafopredeter">
     <w:name w:val="Default Paragraph Font"/>
     <w:uiPriority w:val="1"/>
+    <w:semiHidden/>
     <w:unhideWhenUsed/>
   </w:style>
   <w:style w:type="table" w:default="1" w:styleId="Tablanormal">

</xml_diff>

<commit_message>
Añadir informacion al archivo
</commit_message>
<xml_diff>
--- a/COVID.docx
+++ b/COVID.docx
@@ -34,10 +34,38 @@
         <w:t xml:space="preserve"> en la cual se tendrá un registro </w:t>
       </w:r>
       <w:r>
-        <w:t xml:space="preserve">de los lugares donde exista la producción y/o distribución de productos de higiene básica, así como de materiales necesarios para hacer frente a la contingencia (mascarillas, gel antibacterial, cubre bocas, etc.). </w:t>
-      </w:r>
-      <w:r>
-        <w:t xml:space="preserve">Para que las personas puedan llevar donativos. Este proyecto consta de </w:t>
+        <w:t xml:space="preserve">de los lugares donde exista la producción y/o distribución de productos de higiene básica, así como de materiales necesarios para hacer frente a la contingencia (mascarillas, gel </w:t>
+      </w:r>
+      <w:proofErr w:type="spellStart"/>
+      <w:r>
+        <w:t>antibacterial</w:t>
+      </w:r>
+      <w:proofErr w:type="spellEnd"/>
+      <w:r>
+        <w:t>, cubre bocas, etc.)</w:t>
+      </w:r>
+      <w:r>
+        <w:t>.</w:t>
+      </w:r>
+      <w:r>
+        <w:t xml:space="preserve"> Este sistema contara con la posibilidad de realizar diagnósticos de forma remota.</w:t>
+      </w:r>
+      <w:r>
+        <w:t xml:space="preserve"> </w:t>
+      </w:r>
+    </w:p>
+    <w:p>
+      <w:pPr>
+        <w:jc w:val="both"/>
+      </w:pPr>
+      <w:r>
+        <w:t>E</w:t>
+      </w:r>
+      <w:r>
+        <w:t>l</w:t>
+      </w:r>
+      <w:r>
+        <w:t xml:space="preserve"> proyecto consta de </w:t>
       </w:r>
       <w:r>
         <w:t>3</w:t>
@@ -49,7 +77,10 @@
         <w:t>secciones</w:t>
       </w:r>
       <w:r>
-        <w:t xml:space="preserve"> fundamentales.</w:t>
+        <w:t xml:space="preserve"> fundamentales</w:t>
+      </w:r>
+      <w:r>
+        <w:t>:</w:t>
       </w:r>
     </w:p>
     <w:p>
@@ -75,10 +106,13 @@
         <w:t xml:space="preserve">en tiempo real </w:t>
       </w:r>
       <w:r>
-        <w:t xml:space="preserve">con todos los lugares posibles para recoger o llevar </w:t>
+        <w:t xml:space="preserve">con todos los lugares posibles para recoger </w:t>
       </w:r>
       <w:r>
         <w:t>medicamentos</w:t>
+      </w:r>
+      <w:r>
+        <w:t xml:space="preserve"> o materiales antes mencionados</w:t>
       </w:r>
       <w:r>
         <w:t>.</w:t>
@@ -176,6 +210,24 @@
     </w:p>
     <w:p>
       <w:pPr>
+        <w:pStyle w:val="Prrafodelista"/>
+        <w:jc w:val="both"/>
+      </w:pPr>
+      <w:r>
+        <w:t>La aplicación también será ca</w:t>
+      </w:r>
+      <w:r>
+        <w:t>paz de lanzar notificaciones push con información</w:t>
+      </w:r>
+      <w:r>
+        <w:t xml:space="preserve"> relevante </w:t>
+      </w:r>
+      <w:r>
+        <w:t>para la población.</w:t>
+      </w:r>
+    </w:p>
+    <w:p>
+      <w:pPr>
         <w:pStyle w:val="Ttulo1"/>
         <w:rPr>
           <w:lang w:val="es-ES"/>
@@ -202,20 +254,79 @@
       </w:r>
     </w:p>
     <w:p>
-      <w:r>
-        <w:t xml:space="preserve">Que la población tenga una atención medica sin tener que salir de casa. </w:t>
-      </w:r>
-      <w:r>
-        <w:t xml:space="preserve">Un sistema centralizado </w:t>
-      </w:r>
-      <w:r>
-        <w:t>donde</w:t>
+      <w:pPr>
+        <w:jc w:val="both"/>
+      </w:pPr>
+      <w:r>
+        <w:t xml:space="preserve">Que la población tenga acceso a una atención medica tanto gratuita </w:t>
+      </w:r>
+      <w:r>
+        <w:t>como</w:t>
+      </w:r>
+      <w:r>
+        <w:t xml:space="preserve"> privada con la finalidad de evitar salir de casa</w:t>
+      </w:r>
+      <w:r>
+        <w:t>, esto reducirá el riesgo de contagio por salir al exterior o visitar una institución de salud, esta característica permitirá también la optimización de recursos como el tiempo y transporte.</w:t>
       </w:r>
     </w:p>
     <w:p>
       <w:pPr>
         <w:jc w:val="both"/>
       </w:pPr>
+      <w:r>
+        <w:t>A</w:t>
+      </w:r>
+      <w:r>
+        <w:t xml:space="preserve">sí mismo </w:t>
+      </w:r>
+      <w:r>
+        <w:t>se podrá consultar recibir</w:t>
+      </w:r>
+      <w:r>
+        <w:t xml:space="preserve"> </w:t>
+      </w:r>
+      <w:r>
+        <w:t xml:space="preserve">un </w:t>
+      </w:r>
+      <w:r>
+        <w:t>med</w:t>
+      </w:r>
+      <w:r>
+        <w:t>i</w:t>
+      </w:r>
+      <w:r>
+        <w:t xml:space="preserve">camento </w:t>
+      </w:r>
+      <w:r>
+        <w:t xml:space="preserve">adecuado </w:t>
+      </w:r>
+      <w:r>
+        <w:t>del lugar más cercano</w:t>
+      </w:r>
+      <w:r>
+        <w:t>.</w:t>
+      </w:r>
+      <w:r>
+        <w:t xml:space="preserve"> </w:t>
+      </w:r>
+      <w:r>
+        <w:t xml:space="preserve">Ofrecerá información oficial verídica del COVID-19, esto para evitar </w:t>
+      </w:r>
+      <w:proofErr w:type="gramStart"/>
+      <w:r>
+        <w:t>l</w:t>
+      </w:r>
+      <w:r>
+        <w:t>a</w:t>
+      </w:r>
+      <w:proofErr w:type="gramEnd"/>
+      <w:r>
+        <w:t xml:space="preserve"> des información de la población y mantenerlos al día</w:t>
+      </w:r>
+      <w:r>
+        <w:t>.</w:t>
+      </w:r>
     </w:p>
     <w:sectPr>
       <w:pgSz w:w="12240" w:h="15840"/>

</xml_diff>

<commit_message>
Cambiar archivo de WORD
</commit_message>
<xml_diff>
--- a/COVID.docx
+++ b/COVID.docx
@@ -48,7 +48,13 @@
         <w:t>.</w:t>
       </w:r>
       <w:r>
-        <w:t xml:space="preserve"> Este sistema contara con la posibilidad de realizar diagnósticos de forma remota.</w:t>
+        <w:t xml:space="preserve"> Este sistema contara con la posibilidad de realizar diagnósticos de forma remota</w:t>
+      </w:r>
+      <w:r>
+        <w:t xml:space="preserve"> y continua</w:t>
+      </w:r>
+      <w:r>
+        <w:t>.</w:t>
       </w:r>
       <w:r>
         <w:t xml:space="preserve"> </w:t>
@@ -100,7 +106,13 @@
         <w:t>Aplicación Web (Angular):</w:t>
       </w:r>
       <w:r>
-        <w:t xml:space="preserve"> Esta aplicación podrá ser accedida desde cualquier navegador de internet donde podrán visualizar un mapa </w:t>
+        <w:t xml:space="preserve"> </w:t>
+      </w:r>
+      <w:r>
+        <w:t>Se podrá acceder a esta aplicación</w:t>
+      </w:r>
+      <w:r>
+        <w:t xml:space="preserve"> desde cualquier navegador de internet donde podrán visualizar un mapa </w:t>
       </w:r>
       <w:r>
         <w:t xml:space="preserve">en tiempo real </w:t>
@@ -112,7 +124,10 @@
         <w:t>medicamentos</w:t>
       </w:r>
       <w:r>
-        <w:t xml:space="preserve"> o materiales antes mencionados</w:t>
+        <w:t xml:space="preserve"> o </w:t>
+      </w:r>
+      <w:r>
+        <w:t>productos de higiene</w:t>
       </w:r>
       <w:r>
         <w:t>.</w:t>
@@ -178,21 +193,42 @@
         <w:t xml:space="preserve">Aplicación Móvil (Android y iOS): </w:t>
       </w:r>
       <w:r>
-        <w:t xml:space="preserve">En esta aplicación también será posible visualizar el mapa en tiempo real y todas las características de la aplicación web. Pero además la aplicación móvil tendrá un apartado donde se podrá ver la información actualizada del COVID-19 en México. </w:t>
-      </w:r>
-      <w:r>
-        <w:t>La comunidad</w:t>
-      </w:r>
-      <w:r>
-        <w:t xml:space="preserve"> doctores</w:t>
-      </w:r>
-      <w:r>
-        <w:t xml:space="preserve"> o especialistas</w:t>
+        <w:t xml:space="preserve">En esta aplicación será posible visualizar el mapa en tiempo real y todas las </w:t>
+      </w:r>
+      <w:r>
+        <w:t>funciones</w:t>
+      </w:r>
+      <w:r>
+        <w:t xml:space="preserve"> de la aplicación web. </w:t>
+      </w:r>
+      <w:r>
+        <w:t>A</w:t>
+      </w:r>
+      <w:r>
+        <w:t>demás,</w:t>
+      </w:r>
+      <w:r>
+        <w:t xml:space="preserve"> la aplicación móvil tendrá un apartado donde se podrá ver la información actualizada del COVID-19 en México. </w:t>
+      </w:r>
+      <w:r>
+        <w:t xml:space="preserve">Donde los </w:t>
+      </w:r>
+      <w:r>
+        <w:t>doctores</w:t>
       </w:r>
       <w:r>
         <w:t xml:space="preserve"> </w:t>
       </w:r>
       <w:r>
+        <w:t>y</w:t>
+      </w:r>
+      <w:r>
+        <w:t xml:space="preserve"> especialistas</w:t>
+      </w:r>
+      <w:r>
+        <w:t xml:space="preserve"> </w:t>
+      </w:r>
+      <w:r>
         <w:t>podrán</w:t>
       </w:r>
       <w:r>
@@ -205,10 +241,25 @@
         <w:t xml:space="preserve"> en la plataforma y brindar </w:t>
       </w:r>
       <w:r>
+        <w:t xml:space="preserve">un </w:t>
+      </w:r>
+      <w:r>
         <w:t>diagnostico a través de un chat privado</w:t>
       </w:r>
       <w:r>
-        <w:t>, así como los centros tendrán un chat con los centros de distribución para verificar si cuentan con el medicamento que se requiere.</w:t>
+        <w:t>, así como</w:t>
+      </w:r>
+      <w:r>
+        <w:t xml:space="preserve"> también</w:t>
+      </w:r>
+      <w:r>
+        <w:t xml:space="preserve"> l</w:t>
+      </w:r>
+      <w:r>
+        <w:t>as personas</w:t>
+      </w:r>
+      <w:r>
+        <w:t xml:space="preserve"> tendrán un chat con los centros de distribución para verificar si cuentan con el medicamento que se requiere.</w:t>
       </w:r>
     </w:p>
     <w:p>
@@ -220,7 +271,21 @@
         <w:t>La aplicación también será ca</w:t>
       </w:r>
       <w:r>
-        <w:t>paz de lanzar notificaciones push con información</w:t>
+        <w:t xml:space="preserve">paz de </w:t>
+      </w:r>
+      <w:r>
+        <w:t>mostrar</w:t>
+      </w:r>
+      <w:r>
+        <w:t xml:space="preserve"> notificaciones </w:t>
+      </w:r>
+      <w:proofErr w:type="spellStart"/>
+      <w:r>
+        <w:t>push</w:t>
+      </w:r>
+      <w:proofErr w:type="spellEnd"/>
+      <w:r>
+        <w:t xml:space="preserve"> con información</w:t>
       </w:r>
       <w:r>
         <w:t xml:space="preserve"> relevante </w:t>
@@ -267,10 +332,34 @@
         <w:t>como</w:t>
       </w:r>
       <w:r>
-        <w:t xml:space="preserve"> privada con la finalidad de evitar salir de casa</w:t>
-      </w:r>
-      <w:r>
-        <w:t>, esto reducirá el riesgo de contagio por salir al exterior o visitar una institución de salud, esta característica permitirá también la optimización de recursos como el tiempo y transporte.</w:t>
+        <w:t xml:space="preserve"> privada</w:t>
+      </w:r>
+      <w:r>
+        <w:t>,</w:t>
+      </w:r>
+      <w:r>
+        <w:t xml:space="preserve"> con la finalidad de evitar salir de casa</w:t>
+      </w:r>
+      <w:r>
+        <w:t>, esto reducirá el riesgo de contagio al</w:t>
+      </w:r>
+      <w:r>
+        <w:t xml:space="preserve"> salir al</w:t>
+      </w:r>
+      <w:r>
+        <w:t xml:space="preserve"> exterior</w:t>
+      </w:r>
+      <w:r>
+        <w:t>,</w:t>
+      </w:r>
+      <w:r>
+        <w:t xml:space="preserve"> </w:t>
+      </w:r>
+      <w:r>
+        <w:t xml:space="preserve">permitiendo </w:t>
+      </w:r>
+      <w:r>
+        <w:t>también la optimización de recursos como el tiempo y transporte.</w:t>
       </w:r>
     </w:p>
     <w:p>
@@ -284,7 +373,13 @@
         <w:t xml:space="preserve">sí mismo </w:t>
       </w:r>
       <w:r>
-        <w:t>se podrá consultar recibir</w:t>
+        <w:t>se podrá consultar</w:t>
+      </w:r>
+      <w:r>
+        <w:t xml:space="preserve"> y</w:t>
+      </w:r>
+      <w:r>
+        <w:t xml:space="preserve"> recibir</w:t>
       </w:r>
       <w:r>
         <w:t xml:space="preserve"> </w:t>
@@ -311,10 +406,19 @@
         <w:t>.</w:t>
       </w:r>
       <w:r>
+        <w:t xml:space="preserve"> Ofrecerá información oficial verídica del COVID-19, esto para evitar</w:t>
+      </w:r>
+      <w:r>
         <w:t xml:space="preserve"> </w:t>
       </w:r>
       <w:r>
-        <w:t>Ofrecerá información oficial verídica del COVID-19, esto para evitar des información de la población y mantenerlos al día</w:t>
+        <w:t xml:space="preserve">información </w:t>
+      </w:r>
+      <w:r>
+        <w:t>falsa a</w:t>
+      </w:r>
+      <w:r>
+        <w:t xml:space="preserve"> la población</w:t>
       </w:r>
       <w:r>
         <w:t>.</w:t>
@@ -325,8 +429,28 @@
         <w:jc w:val="both"/>
       </w:pPr>
       <w:r>
-        <w:t>Y por otra parte agilizara la entrega de medicamentos teniendo un chat privado con cada uno de los centros de distribución para ver si el medicamento esta en existencia o en cual se puede encontrar, esto evitaría una salida al exterior innecesaria.</w:t>
-      </w:r>
+        <w:t>También</w:t>
+      </w:r>
+      <w:r>
+        <w:t xml:space="preserve"> agilizara la entrega de medicamentos teniendo un chat privado con cada uno de los centros de distribución para ver si el medicamento esta en existencia </w:t>
+      </w:r>
+      <w:r>
+        <w:t>y</w:t>
+      </w:r>
+      <w:r>
+        <w:t xml:space="preserve"> </w:t>
+      </w:r>
+      <w:r>
+        <w:t>donde</w:t>
+      </w:r>
+      <w:r>
+        <w:t xml:space="preserve"> se puede encontrar, esto evitaría una salida al exterior innecesaria.</w:t>
+      </w:r>
+    </w:p>
+    <w:p>
+      <w:pPr>
+        <w:jc w:val="both"/>
+      </w:pPr>
     </w:p>
     <w:p>
       <w:pPr>
@@ -430,6 +554,19 @@
     </w:p>
     <w:p>
       <w:pPr>
+        <w:pStyle w:val="Prrafodelista"/>
+        <w:numPr>
+          <w:ilvl w:val="0"/>
+          <w:numId w:val="3"/>
+        </w:numPr>
+        <w:jc w:val="both"/>
+      </w:pPr>
+      <w:r>
+        <w:t>Licencias para subir la aplicación en la Play Store y App Store.</w:t>
+      </w:r>
+    </w:p>
+    <w:p>
+      <w:pPr>
         <w:pStyle w:val="Ttulo1"/>
         <w:jc w:val="both"/>
       </w:pPr>
@@ -439,29 +576,400 @@
     </w:p>
     <w:p>
       <w:pPr>
-        <w:jc w:val="both"/>
-      </w:pPr>
-      <w:r>
-        <w:t>Para implementar todos los servicios primero se realizarían bocetos de las aplicaciones, ya sean las móviles y la web. El equipo encargado del backend comenzaría a contratar los servicios antes mencionados, documentar la base de datos y después comenzar a desarrollarla.</w:t>
-      </w:r>
-    </w:p>
-    <w:p>
-      <w:pPr>
-        <w:jc w:val="both"/>
-      </w:pPr>
-      <w:r>
-        <w:t xml:space="preserve">En paralelo el equipo de frontend </w:t>
-      </w:r>
-      <w:r>
-        <w:t>después de terminar el diseño de la aplicación comenzara con la fase de programación del diseño.</w:t>
-      </w:r>
-    </w:p>
-    <w:p>
-      <w:pPr>
-        <w:jc w:val="both"/>
-      </w:pPr>
-      <w:r>
-        <w:t>Cuando el equipo de backend tenga lista la API, se procederá a conectar las aplicaciones a la API.</w:t>
+        <w:pStyle w:val="Prrafodelista"/>
+        <w:numPr>
+          <w:ilvl w:val="0"/>
+          <w:numId w:val="4"/>
+        </w:numPr>
+        <w:jc w:val="both"/>
+      </w:pPr>
+      <w:r>
+        <w:t>Equipo frontend (Angular)</w:t>
+      </w:r>
+    </w:p>
+    <w:p>
+      <w:pPr>
+        <w:pStyle w:val="Prrafodelista"/>
+        <w:numPr>
+          <w:ilvl w:val="1"/>
+          <w:numId w:val="4"/>
+        </w:numPr>
+        <w:jc w:val="both"/>
+      </w:pPr>
+      <w:r>
+        <w:t>Crear el diseño de la aplicación de Angular.</w:t>
+      </w:r>
+    </w:p>
+    <w:p>
+      <w:pPr>
+        <w:pStyle w:val="Prrafodelista"/>
+        <w:numPr>
+          <w:ilvl w:val="1"/>
+          <w:numId w:val="4"/>
+        </w:numPr>
+        <w:jc w:val="both"/>
+      </w:pPr>
+      <w:r>
+        <w:t>Programar el diseño elegido.</w:t>
+      </w:r>
+    </w:p>
+    <w:p>
+      <w:pPr>
+        <w:pStyle w:val="Prrafodelista"/>
+        <w:numPr>
+          <w:ilvl w:val="1"/>
+          <w:numId w:val="4"/>
+        </w:numPr>
+        <w:jc w:val="both"/>
+      </w:pPr>
+      <w:r>
+        <w:t>Desarrollar los componentes y paginas que serán visibles al usuario.</w:t>
+      </w:r>
+    </w:p>
+    <w:p>
+      <w:pPr>
+        <w:pStyle w:val="Prrafodelista"/>
+        <w:numPr>
+          <w:ilvl w:val="1"/>
+          <w:numId w:val="4"/>
+        </w:numPr>
+        <w:jc w:val="both"/>
+      </w:pPr>
+      <w:r>
+        <w:t>Desarrollar</w:t>
+      </w:r>
+      <w:r>
+        <w:t xml:space="preserve"> los servicios de conexión al backend y la seguridad (</w:t>
+      </w:r>
+      <w:proofErr w:type="spellStart"/>
+      <w:r>
+        <w:t>Guards</w:t>
+      </w:r>
+      <w:proofErr w:type="spellEnd"/>
+      <w:r>
+        <w:t>).</w:t>
+      </w:r>
+    </w:p>
+    <w:p>
+      <w:pPr>
+        <w:pStyle w:val="Prrafodelista"/>
+        <w:numPr>
+          <w:ilvl w:val="1"/>
+          <w:numId w:val="4"/>
+        </w:numPr>
+        <w:jc w:val="both"/>
+      </w:pPr>
+      <w:r>
+        <w:t>Conectar componentes con los datos recibidos del servidor.</w:t>
+      </w:r>
+    </w:p>
+    <w:p>
+      <w:pPr>
+        <w:pStyle w:val="Prrafodelista"/>
+        <w:numPr>
+          <w:ilvl w:val="1"/>
+          <w:numId w:val="4"/>
+        </w:numPr>
+        <w:jc w:val="both"/>
+      </w:pPr>
+      <w:r>
+        <w:t>Realizar las pruebas unitarias (</w:t>
+      </w:r>
+      <w:proofErr w:type="spellStart"/>
+      <w:r>
+        <w:t>Unit</w:t>
+      </w:r>
+      <w:proofErr w:type="spellEnd"/>
+      <w:r>
+        <w:t xml:space="preserve"> </w:t>
+      </w:r>
+      <w:proofErr w:type="spellStart"/>
+      <w:r>
+        <w:t>Testing</w:t>
+      </w:r>
+      <w:proofErr w:type="spellEnd"/>
+      <w:r>
+        <w:t>).</w:t>
+      </w:r>
+    </w:p>
+    <w:p>
+      <w:pPr>
+        <w:pStyle w:val="Prrafodelista"/>
+        <w:numPr>
+          <w:ilvl w:val="1"/>
+          <w:numId w:val="4"/>
+        </w:numPr>
+        <w:jc w:val="both"/>
+      </w:pPr>
+      <w:r>
+        <w:t>Compilar el proyecto y subirlo al servidor de prueba.</w:t>
+      </w:r>
+    </w:p>
+    <w:p>
+      <w:pPr>
+        <w:pStyle w:val="Prrafodelista"/>
+        <w:numPr>
+          <w:ilvl w:val="0"/>
+          <w:numId w:val="4"/>
+        </w:numPr>
+        <w:jc w:val="both"/>
+      </w:pPr>
+      <w:r>
+        <w:t>Equipo frontend (Móviles)</w:t>
+      </w:r>
+    </w:p>
+    <w:p>
+      <w:pPr>
+        <w:pStyle w:val="Prrafodelista"/>
+        <w:numPr>
+          <w:ilvl w:val="1"/>
+          <w:numId w:val="4"/>
+        </w:numPr>
+        <w:jc w:val="both"/>
+      </w:pPr>
+      <w:r>
+        <w:t>Crear el diseño de la aplicación de Android y iOS.</w:t>
+      </w:r>
+    </w:p>
+    <w:p>
+      <w:pPr>
+        <w:pStyle w:val="Prrafodelista"/>
+        <w:numPr>
+          <w:ilvl w:val="1"/>
+          <w:numId w:val="4"/>
+        </w:numPr>
+        <w:jc w:val="both"/>
+      </w:pPr>
+      <w:r>
+        <w:t>Programar el diseño elegido.</w:t>
+      </w:r>
+    </w:p>
+    <w:p>
+      <w:pPr>
+        <w:pStyle w:val="Prrafodelista"/>
+        <w:numPr>
+          <w:ilvl w:val="1"/>
+          <w:numId w:val="4"/>
+        </w:numPr>
+        <w:jc w:val="both"/>
+      </w:pPr>
+      <w:r>
+        <w:t>Desarrollar los widgets y paginas que serán visibles al usuario.</w:t>
+      </w:r>
+    </w:p>
+    <w:p>
+      <w:pPr>
+        <w:pStyle w:val="Prrafodelista"/>
+        <w:numPr>
+          <w:ilvl w:val="1"/>
+          <w:numId w:val="4"/>
+        </w:numPr>
+        <w:jc w:val="both"/>
+      </w:pPr>
+      <w:r>
+        <w:t xml:space="preserve">Crear todos los </w:t>
+      </w:r>
+      <w:proofErr w:type="spellStart"/>
+      <w:r>
+        <w:t>providers</w:t>
+      </w:r>
+      <w:proofErr w:type="spellEnd"/>
+      <w:r>
+        <w:t xml:space="preserve"> de datos que estarán conectados al backend.</w:t>
+      </w:r>
+    </w:p>
+    <w:p>
+      <w:pPr>
+        <w:pStyle w:val="Prrafodelista"/>
+        <w:numPr>
+          <w:ilvl w:val="1"/>
+          <w:numId w:val="4"/>
+        </w:numPr>
+        <w:jc w:val="both"/>
+      </w:pPr>
+      <w:r>
+        <w:t xml:space="preserve">Conectar todos los widgets a los </w:t>
+      </w:r>
+      <w:proofErr w:type="spellStart"/>
+      <w:r>
+        <w:t>providers</w:t>
+      </w:r>
+      <w:proofErr w:type="spellEnd"/>
+      <w:r>
+        <w:t>.</w:t>
+      </w:r>
+    </w:p>
+    <w:p>
+      <w:pPr>
+        <w:pStyle w:val="Prrafodelista"/>
+        <w:numPr>
+          <w:ilvl w:val="1"/>
+          <w:numId w:val="4"/>
+        </w:numPr>
+        <w:jc w:val="both"/>
+      </w:pPr>
+      <w:r>
+        <w:t>Realizar las pruebas de la aplicación de forma local.</w:t>
+      </w:r>
+    </w:p>
+    <w:p>
+      <w:pPr>
+        <w:pStyle w:val="Prrafodelista"/>
+        <w:numPr>
+          <w:ilvl w:val="1"/>
+          <w:numId w:val="4"/>
+        </w:numPr>
+        <w:jc w:val="both"/>
+      </w:pPr>
+      <w:r>
+        <w:t>Compilar el ‘.</w:t>
+      </w:r>
+      <w:proofErr w:type="spellStart"/>
+      <w:r>
+        <w:t>apk</w:t>
+      </w:r>
+      <w:proofErr w:type="spellEnd"/>
+      <w:r>
+        <w:t xml:space="preserve">’ Android y </w:t>
+      </w:r>
+      <w:proofErr w:type="gramStart"/>
+      <w:r>
+        <w:t>‘.</w:t>
+      </w:r>
+      <w:proofErr w:type="spellStart"/>
+      <w:r>
+        <w:t>plist</w:t>
+      </w:r>
+      <w:proofErr w:type="spellEnd"/>
+      <w:proofErr w:type="gramEnd"/>
+      <w:r>
+        <w:t>’ iOS.</w:t>
+      </w:r>
+    </w:p>
+    <w:p>
+      <w:pPr>
+        <w:pStyle w:val="Prrafodelista"/>
+        <w:numPr>
+          <w:ilvl w:val="1"/>
+          <w:numId w:val="4"/>
+        </w:numPr>
+        <w:jc w:val="both"/>
+      </w:pPr>
+      <w:r>
+        <w:t xml:space="preserve">Subir la </w:t>
+      </w:r>
+      <w:r>
+        <w:t>aplicación</w:t>
+      </w:r>
+      <w:r>
+        <w:t xml:space="preserve"> a la Play Store y App Store.</w:t>
+      </w:r>
+    </w:p>
+    <w:p>
+      <w:pPr>
+        <w:pStyle w:val="Prrafodelista"/>
+        <w:numPr>
+          <w:ilvl w:val="0"/>
+          <w:numId w:val="4"/>
+        </w:numPr>
+        <w:jc w:val="both"/>
+      </w:pPr>
+      <w:r>
+        <w:t>Equipo de backend</w:t>
+      </w:r>
+    </w:p>
+    <w:p>
+      <w:pPr>
+        <w:pStyle w:val="Prrafodelista"/>
+        <w:numPr>
+          <w:ilvl w:val="1"/>
+          <w:numId w:val="4"/>
+        </w:numPr>
+        <w:jc w:val="both"/>
+      </w:pPr>
+      <w:r>
+        <w:t>Contratar todos los servicios requeridos para lograr la implementación.</w:t>
+      </w:r>
+    </w:p>
+    <w:p>
+      <w:pPr>
+        <w:pStyle w:val="Prrafodelista"/>
+        <w:numPr>
+          <w:ilvl w:val="1"/>
+          <w:numId w:val="4"/>
+        </w:numPr>
+        <w:jc w:val="both"/>
+      </w:pPr>
+      <w:r>
+        <w:t>Crear, documentar y probar la base de datos.</w:t>
+      </w:r>
+    </w:p>
+    <w:p>
+      <w:pPr>
+        <w:pStyle w:val="Prrafodelista"/>
+        <w:numPr>
+          <w:ilvl w:val="1"/>
+          <w:numId w:val="4"/>
+        </w:numPr>
+        <w:jc w:val="both"/>
+      </w:pPr>
+      <w:r>
+        <w:t>Crear, probar y desplegar la API REST conectada a la base de datos.</w:t>
+      </w:r>
+    </w:p>
+    <w:p>
+      <w:pPr>
+        <w:pStyle w:val="Prrafodelista"/>
+        <w:numPr>
+          <w:ilvl w:val="1"/>
+          <w:numId w:val="4"/>
+        </w:numPr>
+        <w:jc w:val="both"/>
+      </w:pPr>
+      <w:r>
+        <w:t>Notificar al frontend que el servidor esta listo para pruebas.</w:t>
+      </w:r>
+    </w:p>
+    <w:p>
+      <w:pPr>
+        <w:pStyle w:val="Prrafodelista"/>
+        <w:numPr>
+          <w:ilvl w:val="1"/>
+          <w:numId w:val="4"/>
+        </w:numPr>
+        <w:jc w:val="both"/>
+      </w:pPr>
+      <w:r>
+        <w:t>Implementar la seguridad del servidor (middlewares).</w:t>
+      </w:r>
+    </w:p>
+    <w:p>
+      <w:pPr>
+        <w:pStyle w:val="Prrafodelista"/>
+        <w:numPr>
+          <w:ilvl w:val="1"/>
+          <w:numId w:val="4"/>
+        </w:numPr>
+        <w:jc w:val="both"/>
+      </w:pPr>
+      <w:r>
+        <w:t>Desplegar el servidor</w:t>
+      </w:r>
+      <w:r>
+        <w:t xml:space="preserve"> en forma remota.</w:t>
+      </w:r>
+    </w:p>
+    <w:p>
+      <w:pPr>
+        <w:pStyle w:val="Prrafodelista"/>
+        <w:numPr>
+          <w:ilvl w:val="1"/>
+          <w:numId w:val="4"/>
+        </w:numPr>
+        <w:jc w:val="both"/>
+      </w:pPr>
+      <w:r>
+        <w:t>Realizar las pruebas.</w:t>
       </w:r>
     </w:p>
     <w:sectPr>
@@ -676,6 +1184,119 @@
     </w:lvl>
   </w:abstractNum>
   <w:abstractNum w:abstractNumId="2" w15:restartNumberingAfterBreak="0">
+    <w:nsid w:val="2A8A3718"/>
+    <w:multiLevelType w:val="hybridMultilevel"/>
+    <w:tmpl w:val="DA52FE66"/>
+    <w:lvl w:ilvl="0" w:tplc="080A0001">
+      <w:start w:val="1"/>
+      <w:numFmt w:val="bullet"/>
+      <w:lvlText w:val=""/>
+      <w:lvlJc w:val="left"/>
+      <w:pPr>
+        <w:ind w:left="720" w:hanging="360"/>
+      </w:pPr>
+      <w:rPr>
+        <w:rFonts w:ascii="Symbol" w:hAnsi="Symbol" w:hint="default"/>
+      </w:rPr>
+    </w:lvl>
+    <w:lvl w:ilvl="1" w:tplc="080A0003">
+      <w:start w:val="1"/>
+      <w:numFmt w:val="bullet"/>
+      <w:lvlText w:val="o"/>
+      <w:lvlJc w:val="left"/>
+      <w:pPr>
+        <w:ind w:left="1440" w:hanging="360"/>
+      </w:pPr>
+      <w:rPr>
+        <w:rFonts w:ascii="Courier New" w:hAnsi="Courier New" w:cs="Courier New" w:hint="default"/>
+      </w:rPr>
+    </w:lvl>
+    <w:lvl w:ilvl="2" w:tplc="080A0005" w:tentative="1">
+      <w:start w:val="1"/>
+      <w:numFmt w:val="bullet"/>
+      <w:lvlText w:val=""/>
+      <w:lvlJc w:val="left"/>
+      <w:pPr>
+        <w:ind w:left="2160" w:hanging="360"/>
+      </w:pPr>
+      <w:rPr>
+        <w:rFonts w:ascii="Wingdings" w:hAnsi="Wingdings" w:hint="default"/>
+      </w:rPr>
+    </w:lvl>
+    <w:lvl w:ilvl="3" w:tplc="080A0001" w:tentative="1">
+      <w:start w:val="1"/>
+      <w:numFmt w:val="bullet"/>
+      <w:lvlText w:val=""/>
+      <w:lvlJc w:val="left"/>
+      <w:pPr>
+        <w:ind w:left="2880" w:hanging="360"/>
+      </w:pPr>
+      <w:rPr>
+        <w:rFonts w:ascii="Symbol" w:hAnsi="Symbol" w:hint="default"/>
+      </w:rPr>
+    </w:lvl>
+    <w:lvl w:ilvl="4" w:tplc="080A0003" w:tentative="1">
+      <w:start w:val="1"/>
+      <w:numFmt w:val="bullet"/>
+      <w:lvlText w:val="o"/>
+      <w:lvlJc w:val="left"/>
+      <w:pPr>
+        <w:ind w:left="3600" w:hanging="360"/>
+      </w:pPr>
+      <w:rPr>
+        <w:rFonts w:ascii="Courier New" w:hAnsi="Courier New" w:cs="Courier New" w:hint="default"/>
+      </w:rPr>
+    </w:lvl>
+    <w:lvl w:ilvl="5" w:tplc="080A0005" w:tentative="1">
+      <w:start w:val="1"/>
+      <w:numFmt w:val="bullet"/>
+      <w:lvlText w:val=""/>
+      <w:lvlJc w:val="left"/>
+      <w:pPr>
+        <w:ind w:left="4320" w:hanging="360"/>
+      </w:pPr>
+      <w:rPr>
+        <w:rFonts w:ascii="Wingdings" w:hAnsi="Wingdings" w:hint="default"/>
+      </w:rPr>
+    </w:lvl>
+    <w:lvl w:ilvl="6" w:tplc="080A0001" w:tentative="1">
+      <w:start w:val="1"/>
+      <w:numFmt w:val="bullet"/>
+      <w:lvlText w:val=""/>
+      <w:lvlJc w:val="left"/>
+      <w:pPr>
+        <w:ind w:left="5040" w:hanging="360"/>
+      </w:pPr>
+      <w:rPr>
+        <w:rFonts w:ascii="Symbol" w:hAnsi="Symbol" w:hint="default"/>
+      </w:rPr>
+    </w:lvl>
+    <w:lvl w:ilvl="7" w:tplc="080A0003" w:tentative="1">
+      <w:start w:val="1"/>
+      <w:numFmt w:val="bullet"/>
+      <w:lvlText w:val="o"/>
+      <w:lvlJc w:val="left"/>
+      <w:pPr>
+        <w:ind w:left="5760" w:hanging="360"/>
+      </w:pPr>
+      <w:rPr>
+        <w:rFonts w:ascii="Courier New" w:hAnsi="Courier New" w:cs="Courier New" w:hint="default"/>
+      </w:rPr>
+    </w:lvl>
+    <w:lvl w:ilvl="8" w:tplc="080A0005" w:tentative="1">
+      <w:start w:val="1"/>
+      <w:numFmt w:val="bullet"/>
+      <w:lvlText w:val=""/>
+      <w:lvlJc w:val="left"/>
+      <w:pPr>
+        <w:ind w:left="6480" w:hanging="360"/>
+      </w:pPr>
+      <w:rPr>
+        <w:rFonts w:ascii="Wingdings" w:hAnsi="Wingdings" w:hint="default"/>
+      </w:rPr>
+    </w:lvl>
+  </w:abstractNum>
+  <w:abstractNum w:abstractNumId="3" w15:restartNumberingAfterBreak="0">
     <w:nsid w:val="7DDC35AD"/>
     <w:multiLevelType w:val="multilevel"/>
     <w:tmpl w:val="EC6EDB1A"/>
@@ -792,10 +1413,13 @@
     <w:abstractNumId w:val="1"/>
   </w:num>
   <w:num w:numId="2">
-    <w:abstractNumId w:val="2"/>
+    <w:abstractNumId w:val="3"/>
   </w:num>
   <w:num w:numId="3">
     <w:abstractNumId w:val="0"/>
+  </w:num>
+  <w:num w:numId="4">
+    <w:abstractNumId w:val="2"/>
   </w:num>
 </w:numbering>
 </file>

</xml_diff>